<commit_message>
add project instructions, modify Lab project proposal
</commit_message>
<xml_diff>
--- a/Lab-Project-proposal.docx
+++ b/Lab-Project-proposal.docx
@@ -9,13 +9,7 @@
         <w:jc w:val="center"/>
       </w:pPr>
       <w:r>
-        <w:t>Project Proposal (</w:t>
-      </w:r>
-      <w:r>
-        <w:t>Group D</w:t>
-      </w:r>
-      <w:r>
-        <w:t>)</w:t>
+        <w:t>Project Proposal (Group D)</w:t>
       </w:r>
     </w:p>
     <w:p>
@@ -239,86 +233,40 @@
           <w:kern w:val="0"/>
           <w14:ligatures w14:val="none"/>
         </w:rPr>
-        <w:t xml:space="preserve">Md </w:t>
-      </w:r>
-      <w:proofErr w:type="spellStart"/>
+        <w:t>Md Rayhan Sharif Rafsun</w:t>
+      </w:r>
+    </w:p>
+    <w:p>
+      <w:pPr>
+        <w:jc w:val="both"/>
+        <w:rPr>
+          <w:b/>
+          <w:bCs/>
+        </w:rPr>
+      </w:pPr>
       <w:r>
         <w:rPr>
           <w:rFonts w:ascii="Arial" w:eastAsia="Times New Roman" w:hAnsi="Arial" w:cs="Arial"/>
           <w:kern w:val="0"/>
           <w14:ligatures w14:val="none"/>
         </w:rPr>
-        <w:t>Rayhan</w:t>
-      </w:r>
-      <w:proofErr w:type="spellEnd"/>
+        <w:t>2222742642</w:t>
+      </w:r>
       <w:r>
         <w:rPr>
           <w:rFonts w:ascii="Arial" w:eastAsia="Times New Roman" w:hAnsi="Arial" w:cs="Arial"/>
           <w:kern w:val="0"/>
           <w14:ligatures w14:val="none"/>
         </w:rPr>
-        <w:t xml:space="preserve"> Sharif </w:t>
-      </w:r>
-      <w:proofErr w:type="spellStart"/>
+        <w:t xml:space="preserve"> - </w:t>
+      </w:r>
       <w:r>
         <w:rPr>
           <w:rFonts w:ascii="Arial" w:eastAsia="Times New Roman" w:hAnsi="Arial" w:cs="Arial"/>
           <w:kern w:val="0"/>
           <w14:ligatures w14:val="none"/>
         </w:rPr>
-        <w:t>Rafsun</w:t>
-      </w:r>
-      <w:proofErr w:type="spellEnd"/>
-    </w:p>
-    <w:p>
-      <w:pPr>
-        <w:jc w:val="both"/>
-        <w:rPr>
-          <w:b/>
-          <w:bCs/>
-        </w:rPr>
-      </w:pPr>
-      <w:r>
-        <w:rPr>
-          <w:rFonts w:ascii="Arial" w:eastAsia="Times New Roman" w:hAnsi="Arial" w:cs="Arial"/>
-          <w:kern w:val="0"/>
-          <w14:ligatures w14:val="none"/>
-        </w:rPr>
-        <w:t>2222742642</w:t>
-      </w:r>
-      <w:r>
-        <w:rPr>
-          <w:rFonts w:ascii="Arial" w:eastAsia="Times New Roman" w:hAnsi="Arial" w:cs="Arial"/>
-          <w:kern w:val="0"/>
-          <w14:ligatures w14:val="none"/>
-        </w:rPr>
-        <w:t xml:space="preserve"> - </w:t>
-      </w:r>
-      <w:r>
-        <w:rPr>
-          <w:rFonts w:ascii="Arial" w:eastAsia="Times New Roman" w:hAnsi="Arial" w:cs="Arial"/>
-          <w:kern w:val="0"/>
-          <w14:ligatures w14:val="none"/>
-        </w:rPr>
-        <w:t xml:space="preserve">Md </w:t>
-      </w:r>
-      <w:proofErr w:type="spellStart"/>
-      <w:r>
-        <w:rPr>
-          <w:rFonts w:ascii="Arial" w:eastAsia="Times New Roman" w:hAnsi="Arial" w:cs="Arial"/>
-          <w:kern w:val="0"/>
-          <w14:ligatures w14:val="none"/>
-        </w:rPr>
-        <w:t>Radoanul</w:t>
-      </w:r>
-      <w:proofErr w:type="spellEnd"/>
-      <w:r>
-        <w:rPr>
-          <w:rFonts w:ascii="Arial" w:eastAsia="Times New Roman" w:hAnsi="Arial" w:cs="Arial"/>
-          <w:kern w:val="0"/>
-          <w14:ligatures w14:val="none"/>
-        </w:rPr>
-        <w:t xml:space="preserve"> Islam</w:t>
+        <w:t>Md Radoanul Islam</w:t>
       </w:r>
     </w:p>
     <w:p>
@@ -859,16 +807,24 @@
       </w:r>
       <w:proofErr w:type="gramEnd"/>
       <w:r>
-        <w:t xml:space="preserve"> name and</w:t>
-      </w:r>
-      <w:r>
-        <w:t xml:space="preserve"> new</w:t>
-      </w:r>
-      <w:r>
-        <w:t xml:space="preserve"> password</w:t>
-      </w:r>
-      <w:r>
-        <w:t>.</w:t>
+        <w:t xml:space="preserve"> </w:t>
+      </w:r>
+      <w:commentRangeStart w:id="0"/>
+      <w:r>
+        <w:t>name</w:t>
+      </w:r>
+      <w:commentRangeEnd w:id="0"/>
+      <w:r>
+        <w:rPr>
+          <w:rStyle w:val="CommentReference"/>
+        </w:rPr>
+        <w:commentReference w:id="0"/>
+      </w:r>
+      <w:r>
+        <w:t xml:space="preserve"> or email </w:t>
+      </w:r>
+      <w:r>
+        <w:t>and answering the security question correctly.</w:t>
       </w:r>
     </w:p>
     <w:p>
@@ -1007,7 +963,27 @@
       </w:pPr>
       <w:r>
         <w:lastRenderedPageBreak/>
-        <w:t>At a corner of the screen the user will be able to see the arrival time of the nest train</w:t>
+        <w:t xml:space="preserve">At a corner of the screen the user will be able to see the arrival time of the </w:t>
+      </w:r>
+      <w:commentRangeStart w:id="1"/>
+      <w:r>
+        <w:t>ne</w:t>
+      </w:r>
+      <w:r>
+        <w:t>x</w:t>
+      </w:r>
+      <w:r>
+        <w:t>t</w:t>
+      </w:r>
+      <w:commentRangeEnd w:id="1"/>
+      <w:r>
+        <w:rPr>
+          <w:rStyle w:val="CommentReference"/>
+        </w:rPr>
+        <w:commentReference w:id="1"/>
+      </w:r>
+      <w:r>
+        <w:t xml:space="preserve"> train</w:t>
       </w:r>
     </w:p>
     <w:p>
@@ -1036,11 +1012,9 @@
       <w:r>
         <w:t xml:space="preserve"> a user </w:t>
       </w:r>
-      <w:proofErr w:type="gramStart"/>
-      <w:r>
-        <w:t>have</w:t>
-      </w:r>
-      <w:proofErr w:type="gramEnd"/>
+      <w:r>
+        <w:t>has</w:t>
+      </w:r>
       <w:r>
         <w:t xml:space="preserve"> to set </w:t>
       </w:r>
@@ -1516,6 +1490,64 @@
     </w:sectPr>
   </w:body>
 </w:document>
+</file>
+
+<file path=word/comments.xml><?xml version="1.0" encoding="utf-8"?>
+<w:comments xmlns:wpc="http://schemas.microsoft.com/office/word/2010/wordprocessingCanvas" xmlns:cx="http://schemas.microsoft.com/office/drawing/2014/chartex" xmlns:cx1="http://schemas.microsoft.com/office/drawing/2015/9/8/chartex" xmlns:cx2="http://schemas.microsoft.com/office/drawing/2015/10/21/chartex" xmlns:cx3="http://schemas.microsoft.com/office/drawing/2016/5/9/chartex" xmlns:cx4="http://schemas.microsoft.com/office/drawing/2016/5/10/chartex" xmlns:cx5="http://schemas.microsoft.com/office/drawing/2016/5/11/chartex" xmlns:cx6="http://schemas.microsoft.com/office/drawing/2016/5/12/chartex" xmlns:cx7="http://schemas.microsoft.com/office/drawing/2016/5/13/chartex" xmlns:cx8="http://schemas.microsoft.com/office/drawing/2016/5/14/chartex" xmlns:mc="http://schemas.openxmlformats.org/markup-compatibility/2006" xmlns:aink="http://schemas.microsoft.com/office/drawing/2016/ink" xmlns:am3d="http://schemas.microsoft.com/office/drawing/2017/model3d" xmlns:o="urn:schemas-microsoft-com:office:office" xmlns:oel="http://schemas.microsoft.com/office/2019/extlst" xmlns:r="http://schemas.openxmlformats.org/officeDocument/2006/relationships" xmlns:m="http://schemas.openxmlformats.org/officeDocument/2006/math" xmlns:v="urn:schemas-microsoft-com:vml" xmlns:wp14="http://schemas.microsoft.com/office/word/2010/wordprocessingDrawing" xmlns:wp="http://schemas.openxmlformats.org/drawingml/2006/wordprocessingDrawing" xmlns:w10="urn:schemas-microsoft-com:office:word" xmlns:w="http://schemas.openxmlformats.org/wordprocessingml/2006/main" xmlns:w14="http://schemas.microsoft.com/office/word/2010/wordml" xmlns:w15="http://schemas.microsoft.com/office/word/2012/wordml" xmlns:w16cex="http://schemas.microsoft.com/office/word/2018/wordml/cex" xmlns:w16cid="http://schemas.microsoft.com/office/word/2016/wordml/cid" xmlns:w16="http://schemas.microsoft.com/office/word/2018/wordml" xmlns:w16du="http://schemas.microsoft.com/office/word/2023/wordml/word16du" xmlns:w16sdtdh="http://schemas.microsoft.com/office/word/2020/wordml/sdtdatahash" xmlns:w16se="http://schemas.microsoft.com/office/word/2015/wordml/symex" xmlns:wpg="http://schemas.microsoft.com/office/word/2010/wordprocessingGroup" xmlns:wpi="http://schemas.microsoft.com/office/word/2010/wordprocessingInk" xmlns:wne="http://schemas.microsoft.com/office/word/2006/wordml" xmlns:wps="http://schemas.microsoft.com/office/word/2010/wordprocessingShape" mc:Ignorable="w14 w15 w16se w16cid w16 w16cex w16sdtdh wp14">
+  <w:comment w:id="0" w:author="radoanul islam" w:date="2023-05-10T12:16:00Z" w:initials="ri">
+    <w:p>
+      <w:pPr>
+        <w:pStyle w:val="CommentText"/>
+      </w:pPr>
+      <w:r>
+        <w:rPr>
+          <w:rStyle w:val="CommentReference"/>
+        </w:rPr>
+        <w:annotationRef/>
+      </w:r>
+      <w:r>
+        <w:t>entering user name or email then after answering security question he/she can reset the password</w:t>
+      </w:r>
+    </w:p>
+  </w:comment>
+  <w:comment w:id="1" w:author="radoanul islam" w:date="2023-05-10T12:17:00Z" w:initials="ri">
+    <w:p>
+      <w:pPr>
+        <w:pStyle w:val="CommentText"/>
+      </w:pPr>
+      <w:r>
+        <w:rPr>
+          <w:rStyle w:val="CommentReference"/>
+        </w:rPr>
+        <w:annotationRef/>
+      </w:r>
+      <w:r>
+        <w:t>Spelling</w:t>
+      </w:r>
+    </w:p>
+  </w:comment>
+</w:comments>
+</file>
+
+<file path=word/commentsExtended.xml><?xml version="1.0" encoding="utf-8"?>
+<w15:commentsEx xmlns:wpc="http://schemas.microsoft.com/office/word/2010/wordprocessingCanvas" xmlns:cx="http://schemas.microsoft.com/office/drawing/2014/chartex" xmlns:cx1="http://schemas.microsoft.com/office/drawing/2015/9/8/chartex" xmlns:cx2="http://schemas.microsoft.com/office/drawing/2015/10/21/chartex" xmlns:cx3="http://schemas.microsoft.com/office/drawing/2016/5/9/chartex" xmlns:cx4="http://schemas.microsoft.com/office/drawing/2016/5/10/chartex" xmlns:cx5="http://schemas.microsoft.com/office/drawing/2016/5/11/chartex" xmlns:cx6="http://schemas.microsoft.com/office/drawing/2016/5/12/chartex" xmlns:cx7="http://schemas.microsoft.com/office/drawing/2016/5/13/chartex" xmlns:cx8="http://schemas.microsoft.com/office/drawing/2016/5/14/chartex" xmlns:mc="http://schemas.openxmlformats.org/markup-compatibility/2006" xmlns:aink="http://schemas.microsoft.com/office/drawing/2016/ink" xmlns:am3d="http://schemas.microsoft.com/office/drawing/2017/model3d" xmlns:o="urn:schemas-microsoft-com:office:office" xmlns:oel="http://schemas.microsoft.com/office/2019/extlst" xmlns:r="http://schemas.openxmlformats.org/officeDocument/2006/relationships" xmlns:m="http://schemas.openxmlformats.org/officeDocument/2006/math" xmlns:v="urn:schemas-microsoft-com:vml" xmlns:wp14="http://schemas.microsoft.com/office/word/2010/wordprocessingDrawing" xmlns:wp="http://schemas.openxmlformats.org/drawingml/2006/wordprocessingDrawing" xmlns:w10="urn:schemas-microsoft-com:office:word" xmlns:w="http://schemas.openxmlformats.org/wordprocessingml/2006/main" xmlns:w14="http://schemas.microsoft.com/office/word/2010/wordml" xmlns:w15="http://schemas.microsoft.com/office/word/2012/wordml" xmlns:w16cex="http://schemas.microsoft.com/office/word/2018/wordml/cex" xmlns:w16cid="http://schemas.microsoft.com/office/word/2016/wordml/cid" xmlns:w16="http://schemas.microsoft.com/office/word/2018/wordml" xmlns:w16du="http://schemas.microsoft.com/office/word/2023/wordml/word16du" xmlns:w16sdtdh="http://schemas.microsoft.com/office/word/2020/wordml/sdtdatahash" xmlns:w16se="http://schemas.microsoft.com/office/word/2015/wordml/symex" xmlns:wpg="http://schemas.microsoft.com/office/word/2010/wordprocessingGroup" xmlns:wpi="http://schemas.microsoft.com/office/word/2010/wordprocessingInk" xmlns:wne="http://schemas.microsoft.com/office/word/2006/wordml" xmlns:wps="http://schemas.microsoft.com/office/word/2010/wordprocessingShape" mc:Ignorable="w14 w15 w16se w16cid w16 w16cex w16sdtdh wp14">
+  <w15:commentEx w15:paraId="4DC2EA2C" w15:done="1"/>
+  <w15:commentEx w15:paraId="4FDB60EF" w15:done="1"/>
+</w15:commentsEx>
+</file>
+
+<file path=word/commentsExtensible.xml><?xml version="1.0" encoding="utf-8"?>
+<w16cex:commentsExtensible xmlns:wpc="http://schemas.microsoft.com/office/word/2010/wordprocessingCanvas" xmlns:cx="http://schemas.microsoft.com/office/drawing/2014/chartex" xmlns:cx1="http://schemas.microsoft.com/office/drawing/2015/9/8/chartex" xmlns:cx2="http://schemas.microsoft.com/office/drawing/2015/10/21/chartex" xmlns:cx3="http://schemas.microsoft.com/office/drawing/2016/5/9/chartex" xmlns:cx4="http://schemas.microsoft.com/office/drawing/2016/5/10/chartex" xmlns:cx5="http://schemas.microsoft.com/office/drawing/2016/5/11/chartex" xmlns:cx6="http://schemas.microsoft.com/office/drawing/2016/5/12/chartex" xmlns:cx7="http://schemas.microsoft.com/office/drawing/2016/5/13/chartex" xmlns:cx8="http://schemas.microsoft.com/office/drawing/2016/5/14/chartex" xmlns:mc="http://schemas.openxmlformats.org/markup-compatibility/2006" xmlns:aink="http://schemas.microsoft.com/office/drawing/2016/ink" xmlns:am3d="http://schemas.microsoft.com/office/drawing/2017/model3d" xmlns:o="urn:schemas-microsoft-com:office:office" xmlns:oel="http://schemas.microsoft.com/office/2019/extlst" xmlns:r="http://schemas.openxmlformats.org/officeDocument/2006/relationships" xmlns:m="http://schemas.openxmlformats.org/officeDocument/2006/math" xmlns:v="urn:schemas-microsoft-com:vml" xmlns:wp14="http://schemas.microsoft.com/office/word/2010/wordprocessingDrawing" xmlns:wp="http://schemas.openxmlformats.org/drawingml/2006/wordprocessingDrawing" xmlns:w10="urn:schemas-microsoft-com:office:word" xmlns:w="http://schemas.openxmlformats.org/wordprocessingml/2006/main" xmlns:w14="http://schemas.microsoft.com/office/word/2010/wordml" xmlns:w15="http://schemas.microsoft.com/office/word/2012/wordml" xmlns:w16cex="http://schemas.microsoft.com/office/word/2018/wordml/cex" xmlns:w16cid="http://schemas.microsoft.com/office/word/2016/wordml/cid" xmlns:w16="http://schemas.microsoft.com/office/word/2018/wordml" xmlns:w16du="http://schemas.microsoft.com/office/word/2023/wordml/word16du" xmlns:w16sdtdh="http://schemas.microsoft.com/office/word/2020/wordml/sdtdatahash" xmlns:w16se="http://schemas.microsoft.com/office/word/2015/wordml/symex" xmlns:wpg="http://schemas.microsoft.com/office/word/2010/wordprocessingGroup" xmlns:wpi="http://schemas.microsoft.com/office/word/2010/wordprocessingInk" xmlns:wne="http://schemas.microsoft.com/office/word/2006/wordml" xmlns:wps="http://schemas.microsoft.com/office/word/2010/wordprocessingShape" mc:Ignorable="w14 w15 w16se w16cid w16 w16cex w16sdtdh wp14">
+  <w16cex:commentExtensible w16cex:durableId="280609AF" w16cex:dateUtc="2023-05-10T06:16:00Z"/>
+  <w16cex:commentExtensible w16cex:durableId="280609D4" w16cex:dateUtc="2023-05-10T06:17:00Z"/>
+</w16cex:commentsExtensible>
+</file>
+
+<file path=word/commentsIds.xml><?xml version="1.0" encoding="utf-8"?>
+<w16cid:commentsIds xmlns:wpc="http://schemas.microsoft.com/office/word/2010/wordprocessingCanvas" xmlns:cx="http://schemas.microsoft.com/office/drawing/2014/chartex" xmlns:cx1="http://schemas.microsoft.com/office/drawing/2015/9/8/chartex" xmlns:cx2="http://schemas.microsoft.com/office/drawing/2015/10/21/chartex" xmlns:cx3="http://schemas.microsoft.com/office/drawing/2016/5/9/chartex" xmlns:cx4="http://schemas.microsoft.com/office/drawing/2016/5/10/chartex" xmlns:cx5="http://schemas.microsoft.com/office/drawing/2016/5/11/chartex" xmlns:cx6="http://schemas.microsoft.com/office/drawing/2016/5/12/chartex" xmlns:cx7="http://schemas.microsoft.com/office/drawing/2016/5/13/chartex" xmlns:cx8="http://schemas.microsoft.com/office/drawing/2016/5/14/chartex" xmlns:mc="http://schemas.openxmlformats.org/markup-compatibility/2006" xmlns:aink="http://schemas.microsoft.com/office/drawing/2016/ink" xmlns:am3d="http://schemas.microsoft.com/office/drawing/2017/model3d" xmlns:o="urn:schemas-microsoft-com:office:office" xmlns:oel="http://schemas.microsoft.com/office/2019/extlst" xmlns:r="http://schemas.openxmlformats.org/officeDocument/2006/relationships" xmlns:m="http://schemas.openxmlformats.org/officeDocument/2006/math" xmlns:v="urn:schemas-microsoft-com:vml" xmlns:wp14="http://schemas.microsoft.com/office/word/2010/wordprocessingDrawing" xmlns:wp="http://schemas.openxmlformats.org/drawingml/2006/wordprocessingDrawing" xmlns:w10="urn:schemas-microsoft-com:office:word" xmlns:w="http://schemas.openxmlformats.org/wordprocessingml/2006/main" xmlns:w14="http://schemas.microsoft.com/office/word/2010/wordml" xmlns:w15="http://schemas.microsoft.com/office/word/2012/wordml" xmlns:w16cex="http://schemas.microsoft.com/office/word/2018/wordml/cex" xmlns:w16cid="http://schemas.microsoft.com/office/word/2016/wordml/cid" xmlns:w16="http://schemas.microsoft.com/office/word/2018/wordml" xmlns:w16du="http://schemas.microsoft.com/office/word/2023/wordml/word16du" xmlns:w16sdtdh="http://schemas.microsoft.com/office/word/2020/wordml/sdtdatahash" xmlns:w16se="http://schemas.microsoft.com/office/word/2015/wordml/symex" xmlns:wpg="http://schemas.microsoft.com/office/word/2010/wordprocessingGroup" xmlns:wpi="http://schemas.microsoft.com/office/word/2010/wordprocessingInk" xmlns:wne="http://schemas.microsoft.com/office/word/2006/wordml" xmlns:wps="http://schemas.microsoft.com/office/word/2010/wordprocessingShape" mc:Ignorable="w14 w15 w16se w16cid w16 w16cex w16sdtdh wp14">
+  <w16cid:commentId w16cid:paraId="4DC2EA2C" w16cid:durableId="280609AF"/>
+  <w16cid:commentId w16cid:paraId="4FDB60EF" w16cid:durableId="280609D4"/>
+</w16cid:commentsIds>
 </file>
 
 <file path=word/numbering.xml><?xml version="1.0" encoding="utf-8"?>
@@ -1753,6 +1785,14 @@
     <w:abstractNumId w:val="2"/>
   </w:num>
 </w:numbering>
+</file>
+
+<file path=word/people.xml><?xml version="1.0" encoding="utf-8"?>
+<w15:people xmlns:wpc="http://schemas.microsoft.com/office/word/2010/wordprocessingCanvas" xmlns:cx="http://schemas.microsoft.com/office/drawing/2014/chartex" xmlns:cx1="http://schemas.microsoft.com/office/drawing/2015/9/8/chartex" xmlns:cx2="http://schemas.microsoft.com/office/drawing/2015/10/21/chartex" xmlns:cx3="http://schemas.microsoft.com/office/drawing/2016/5/9/chartex" xmlns:cx4="http://schemas.microsoft.com/office/drawing/2016/5/10/chartex" xmlns:cx5="http://schemas.microsoft.com/office/drawing/2016/5/11/chartex" xmlns:cx6="http://schemas.microsoft.com/office/drawing/2016/5/12/chartex" xmlns:cx7="http://schemas.microsoft.com/office/drawing/2016/5/13/chartex" xmlns:cx8="http://schemas.microsoft.com/office/drawing/2016/5/14/chartex" xmlns:mc="http://schemas.openxmlformats.org/markup-compatibility/2006" xmlns:aink="http://schemas.microsoft.com/office/drawing/2016/ink" xmlns:am3d="http://schemas.microsoft.com/office/drawing/2017/model3d" xmlns:o="urn:schemas-microsoft-com:office:office" xmlns:oel="http://schemas.microsoft.com/office/2019/extlst" xmlns:r="http://schemas.openxmlformats.org/officeDocument/2006/relationships" xmlns:m="http://schemas.openxmlformats.org/officeDocument/2006/math" xmlns:v="urn:schemas-microsoft-com:vml" xmlns:wp14="http://schemas.microsoft.com/office/word/2010/wordprocessingDrawing" xmlns:wp="http://schemas.openxmlformats.org/drawingml/2006/wordprocessingDrawing" xmlns:w10="urn:schemas-microsoft-com:office:word" xmlns:w="http://schemas.openxmlformats.org/wordprocessingml/2006/main" xmlns:w14="http://schemas.microsoft.com/office/word/2010/wordml" xmlns:w15="http://schemas.microsoft.com/office/word/2012/wordml" xmlns:w16cex="http://schemas.microsoft.com/office/word/2018/wordml/cex" xmlns:w16cid="http://schemas.microsoft.com/office/word/2016/wordml/cid" xmlns:w16="http://schemas.microsoft.com/office/word/2018/wordml" xmlns:w16du="http://schemas.microsoft.com/office/word/2023/wordml/word16du" xmlns:w16sdtdh="http://schemas.microsoft.com/office/word/2020/wordml/sdtdatahash" xmlns:w16se="http://schemas.microsoft.com/office/word/2015/wordml/symex" xmlns:wpg="http://schemas.microsoft.com/office/word/2010/wordprocessingGroup" xmlns:wpi="http://schemas.microsoft.com/office/word/2010/wordprocessingInk" xmlns:wne="http://schemas.microsoft.com/office/word/2006/wordml" xmlns:wps="http://schemas.microsoft.com/office/word/2010/wordprocessingShape" mc:Ignorable="w14 w15 w16se w16cid w16 w16cex w16sdtdh wp14">
+  <w15:person w15:author="radoanul islam">
+    <w15:presenceInfo w15:providerId="Windows Live" w15:userId="615d15b8b01375a3"/>
+  </w15:person>
+</w15:people>
 </file>
 
 <file path=word/styles.xml><?xml version="1.0" encoding="utf-8"?>
@@ -2356,6 +2396,72 @@
       <w:bCs/>
     </w:rPr>
   </w:style>
+  <w:style w:type="character" w:styleId="CommentReference">
+    <w:name w:val="annotation reference"/>
+    <w:basedOn w:val="DefaultParagraphFont"/>
+    <w:uiPriority w:val="99"/>
+    <w:semiHidden/>
+    <w:unhideWhenUsed/>
+    <w:rsid w:val="001A2CC4"/>
+    <w:rPr>
+      <w:sz w:val="16"/>
+      <w:szCs w:val="16"/>
+    </w:rPr>
+  </w:style>
+  <w:style w:type="paragraph" w:styleId="CommentText">
+    <w:name w:val="annotation text"/>
+    <w:basedOn w:val="Normal"/>
+    <w:link w:val="CommentTextChar"/>
+    <w:uiPriority w:val="99"/>
+    <w:unhideWhenUsed/>
+    <w:rsid w:val="001A2CC4"/>
+    <w:pPr>
+      <w:spacing w:line="240" w:lineRule="auto"/>
+    </w:pPr>
+    <w:rPr>
+      <w:sz w:val="20"/>
+      <w:szCs w:val="20"/>
+    </w:rPr>
+  </w:style>
+  <w:style w:type="character" w:customStyle="1" w:styleId="CommentTextChar">
+    <w:name w:val="Comment Text Char"/>
+    <w:basedOn w:val="DefaultParagraphFont"/>
+    <w:link w:val="CommentText"/>
+    <w:uiPriority w:val="99"/>
+    <w:rsid w:val="001A2CC4"/>
+    <w:rPr>
+      <w:sz w:val="20"/>
+      <w:szCs w:val="20"/>
+    </w:rPr>
+  </w:style>
+  <w:style w:type="paragraph" w:styleId="CommentSubject">
+    <w:name w:val="annotation subject"/>
+    <w:basedOn w:val="CommentText"/>
+    <w:next w:val="CommentText"/>
+    <w:link w:val="CommentSubjectChar"/>
+    <w:uiPriority w:val="99"/>
+    <w:semiHidden/>
+    <w:unhideWhenUsed/>
+    <w:rsid w:val="001A2CC4"/>
+    <w:rPr>
+      <w:b/>
+      <w:bCs/>
+    </w:rPr>
+  </w:style>
+  <w:style w:type="character" w:customStyle="1" w:styleId="CommentSubjectChar">
+    <w:name w:val="Comment Subject Char"/>
+    <w:basedOn w:val="CommentTextChar"/>
+    <w:link w:val="CommentSubject"/>
+    <w:uiPriority w:val="99"/>
+    <w:semiHidden/>
+    <w:rsid w:val="001A2CC4"/>
+    <w:rPr>
+      <w:b/>
+      <w:bCs/>
+      <w:sz w:val="20"/>
+      <w:szCs w:val="20"/>
+    </w:rPr>
+  </w:style>
 </w:styles>
 </file>
 

</xml_diff>